<commit_message>
Projeto de bloco money bank
andamento projeto.
</commit_message>
<xml_diff>
--- a/Documentos/MoneyBank_EspecificacaoTecnica.docx
+++ b/Documentos/MoneyBank_EspecificacaoTecnica.docx
@@ -91,8 +91,6 @@
           <w:szCs w:val="40"/>
         </w:rPr>
       </w:pPr>
-      <w:bookmarkStart w:id="0" w:name="_GoBack"/>
-      <w:bookmarkEnd w:id="0"/>
       <w:r>
         <w:rPr>
           <w:b/>
@@ -742,7 +740,7 @@
         </w:rPr>
         <w:fldChar w:fldCharType="separate"/>
       </w:r>
-      <w:hyperlink w:anchor="_Toc27683852" w:history="1">
+      <w:hyperlink w:anchor="_Toc27776692" w:history="1">
         <w:r>
           <w:rPr>
             <w:rStyle w:val="Hyperlink"/>
@@ -782,7 +780,7 @@
             <w:noProof/>
             <w:webHidden/>
           </w:rPr>
-          <w:instrText xml:space="preserve"> PAGEREF _Toc27683852 \h </w:instrText>
+          <w:instrText xml:space="preserve"> PAGEREF _Toc27776692 \h </w:instrText>
         </w:r>
         <w:r>
           <w:rPr>
@@ -824,7 +822,7 @@
           <w:noProof/>
         </w:rPr>
       </w:pPr>
-      <w:hyperlink w:anchor="_Toc27683853" w:history="1">
+      <w:hyperlink w:anchor="_Toc27776693" w:history="1">
         <w:r>
           <w:rPr>
             <w:rStyle w:val="Hyperlink"/>
@@ -864,7 +862,7 @@
             <w:noProof/>
             <w:webHidden/>
           </w:rPr>
-          <w:instrText xml:space="preserve"> PAGEREF _Toc27683853 \h </w:instrText>
+          <w:instrText xml:space="preserve"> PAGEREF _Toc27776693 \h </w:instrText>
         </w:r>
         <w:r>
           <w:rPr>
@@ -906,7 +904,7 @@
           <w:noProof/>
         </w:rPr>
       </w:pPr>
-      <w:hyperlink w:anchor="_Toc27683854" w:history="1">
+      <w:hyperlink w:anchor="_Toc27776694" w:history="1">
         <w:r>
           <w:rPr>
             <w:rStyle w:val="Hyperlink"/>
@@ -946,7 +944,7 @@
             <w:noProof/>
             <w:webHidden/>
           </w:rPr>
-          <w:instrText xml:space="preserve"> PAGEREF _Toc27683854 \h </w:instrText>
+          <w:instrText xml:space="preserve"> PAGEREF _Toc27776694 \h </w:instrText>
         </w:r>
         <w:r>
           <w:rPr>
@@ -988,7 +986,7 @@
           <w:noProof/>
         </w:rPr>
       </w:pPr>
-      <w:hyperlink w:anchor="_Toc27683855" w:history="1">
+      <w:hyperlink w:anchor="_Toc27776695" w:history="1">
         <w:r>
           <w:rPr>
             <w:rStyle w:val="Hyperlink"/>
@@ -1028,7 +1026,7 @@
             <w:noProof/>
             <w:webHidden/>
           </w:rPr>
-          <w:instrText xml:space="preserve"> PAGEREF _Toc27683855 \h </w:instrText>
+          <w:instrText xml:space="preserve"> PAGEREF _Toc27776695 \h </w:instrText>
         </w:r>
         <w:r>
           <w:rPr>
@@ -1070,7 +1068,7 @@
           <w:noProof/>
         </w:rPr>
       </w:pPr>
-      <w:hyperlink w:anchor="_Toc27683856" w:history="1">
+      <w:hyperlink w:anchor="_Toc27776696" w:history="1">
         <w:r>
           <w:rPr>
             <w:rStyle w:val="Hyperlink"/>
@@ -1110,7 +1108,7 @@
             <w:noProof/>
             <w:webHidden/>
           </w:rPr>
-          <w:instrText xml:space="preserve"> PAGEREF _Toc27683856 \h </w:instrText>
+          <w:instrText xml:space="preserve"> PAGEREF _Toc27776696 \h </w:instrText>
         </w:r>
         <w:r>
           <w:rPr>
@@ -1152,7 +1150,7 @@
           <w:noProof/>
         </w:rPr>
       </w:pPr>
-      <w:hyperlink w:anchor="_Toc27683857" w:history="1">
+      <w:hyperlink w:anchor="_Toc27776697" w:history="1">
         <w:r>
           <w:rPr>
             <w:rStyle w:val="Hyperlink"/>
@@ -1192,7 +1190,7 @@
             <w:noProof/>
             <w:webHidden/>
           </w:rPr>
-          <w:instrText xml:space="preserve"> PAGEREF _Toc27683857 \h </w:instrText>
+          <w:instrText xml:space="preserve"> PAGEREF _Toc27776697 \h </w:instrText>
         </w:r>
         <w:r>
           <w:rPr>
@@ -1213,6 +1211,580 @@
             <w:webHidden/>
           </w:rPr>
           <w:t>4</w:t>
+        </w:r>
+        <w:r>
+          <w:rPr>
+            <w:noProof/>
+            <w:webHidden/>
+          </w:rPr>
+          <w:fldChar w:fldCharType="end"/>
+        </w:r>
+      </w:hyperlink>
+    </w:p>
+    <w:p>
+      <w:pPr>
+        <w:pStyle w:val="Sumrio1"/>
+        <w:tabs>
+          <w:tab w:val="left" w:pos="660"/>
+          <w:tab w:val="right" w:leader="dot" w:pos="9203"/>
+        </w:tabs>
+        <w:rPr>
+          <w:noProof/>
+        </w:rPr>
+      </w:pPr>
+      <w:hyperlink w:anchor="_Toc27776698" w:history="1">
+        <w:r>
+          <w:rPr>
+            <w:rStyle w:val="Hyperlink"/>
+            <w:noProof/>
+          </w:rPr>
+          <w:t>7.</w:t>
+        </w:r>
+        <w:r>
+          <w:rPr>
+            <w:noProof/>
+          </w:rPr>
+          <w:tab/>
+        </w:r>
+        <w:r>
+          <w:rPr>
+            <w:rStyle w:val="Hyperlink"/>
+            <w:noProof/>
+          </w:rPr>
+          <w:t>Diagrama de Caso de Uso</w:t>
+        </w:r>
+        <w:r>
+          <w:rPr>
+            <w:noProof/>
+            <w:webHidden/>
+          </w:rPr>
+          <w:tab/>
+        </w:r>
+        <w:r>
+          <w:rPr>
+            <w:noProof/>
+            <w:webHidden/>
+          </w:rPr>
+          <w:fldChar w:fldCharType="begin"/>
+        </w:r>
+        <w:r>
+          <w:rPr>
+            <w:noProof/>
+            <w:webHidden/>
+          </w:rPr>
+          <w:instrText xml:space="preserve"> PAGEREF _Toc27776698 \h </w:instrText>
+        </w:r>
+        <w:r>
+          <w:rPr>
+            <w:noProof/>
+            <w:webHidden/>
+          </w:rPr>
+        </w:r>
+        <w:r>
+          <w:rPr>
+            <w:noProof/>
+            <w:webHidden/>
+          </w:rPr>
+          <w:fldChar w:fldCharType="separate"/>
+        </w:r>
+        <w:r>
+          <w:rPr>
+            <w:noProof/>
+            <w:webHidden/>
+          </w:rPr>
+          <w:t>6</w:t>
+        </w:r>
+        <w:r>
+          <w:rPr>
+            <w:noProof/>
+            <w:webHidden/>
+          </w:rPr>
+          <w:fldChar w:fldCharType="end"/>
+        </w:r>
+      </w:hyperlink>
+    </w:p>
+    <w:p>
+      <w:pPr>
+        <w:pStyle w:val="Sumrio1"/>
+        <w:tabs>
+          <w:tab w:val="left" w:pos="660"/>
+          <w:tab w:val="right" w:leader="dot" w:pos="9203"/>
+        </w:tabs>
+        <w:rPr>
+          <w:noProof/>
+        </w:rPr>
+      </w:pPr>
+      <w:hyperlink w:anchor="_Toc27776699" w:history="1">
+        <w:r>
+          <w:rPr>
+            <w:rStyle w:val="Hyperlink"/>
+            <w:noProof/>
+          </w:rPr>
+          <w:t>8.</w:t>
+        </w:r>
+        <w:r>
+          <w:rPr>
+            <w:noProof/>
+          </w:rPr>
+          <w:tab/>
+        </w:r>
+        <w:r>
+          <w:rPr>
+            <w:rStyle w:val="Hyperlink"/>
+            <w:noProof/>
+          </w:rPr>
+          <w:t>Diagrama de Classes</w:t>
+        </w:r>
+        <w:r>
+          <w:rPr>
+            <w:noProof/>
+            <w:webHidden/>
+          </w:rPr>
+          <w:tab/>
+        </w:r>
+        <w:r>
+          <w:rPr>
+            <w:noProof/>
+            <w:webHidden/>
+          </w:rPr>
+          <w:fldChar w:fldCharType="begin"/>
+        </w:r>
+        <w:r>
+          <w:rPr>
+            <w:noProof/>
+            <w:webHidden/>
+          </w:rPr>
+          <w:instrText xml:space="preserve"> PAGEREF _Toc27776699 \h </w:instrText>
+        </w:r>
+        <w:r>
+          <w:rPr>
+            <w:noProof/>
+            <w:webHidden/>
+          </w:rPr>
+        </w:r>
+        <w:r>
+          <w:rPr>
+            <w:noProof/>
+            <w:webHidden/>
+          </w:rPr>
+          <w:fldChar w:fldCharType="separate"/>
+        </w:r>
+        <w:r>
+          <w:rPr>
+            <w:noProof/>
+            <w:webHidden/>
+          </w:rPr>
+          <w:t>1</w:t>
+        </w:r>
+        <w:r>
+          <w:rPr>
+            <w:noProof/>
+            <w:webHidden/>
+          </w:rPr>
+          <w:fldChar w:fldCharType="end"/>
+        </w:r>
+      </w:hyperlink>
+    </w:p>
+    <w:p>
+      <w:pPr>
+        <w:pStyle w:val="Sumrio1"/>
+        <w:tabs>
+          <w:tab w:val="left" w:pos="660"/>
+          <w:tab w:val="right" w:leader="dot" w:pos="9203"/>
+        </w:tabs>
+        <w:rPr>
+          <w:noProof/>
+        </w:rPr>
+      </w:pPr>
+      <w:hyperlink w:anchor="_Toc27776700" w:history="1">
+        <w:r>
+          <w:rPr>
+            <w:rStyle w:val="Hyperlink"/>
+            <w:noProof/>
+          </w:rPr>
+          <w:t>9.</w:t>
+        </w:r>
+        <w:r>
+          <w:rPr>
+            <w:noProof/>
+          </w:rPr>
+          <w:tab/>
+        </w:r>
+        <w:r>
+          <w:rPr>
+            <w:rStyle w:val="Hyperlink"/>
+            <w:noProof/>
+          </w:rPr>
+          <w:t>Diagrama de Sequência</w:t>
+        </w:r>
+        <w:r>
+          <w:rPr>
+            <w:noProof/>
+            <w:webHidden/>
+          </w:rPr>
+          <w:tab/>
+        </w:r>
+        <w:r>
+          <w:rPr>
+            <w:noProof/>
+            <w:webHidden/>
+          </w:rPr>
+          <w:fldChar w:fldCharType="begin"/>
+        </w:r>
+        <w:r>
+          <w:rPr>
+            <w:noProof/>
+            <w:webHidden/>
+          </w:rPr>
+          <w:instrText xml:space="preserve"> PAGEREF _Toc27776700 \h </w:instrText>
+        </w:r>
+        <w:r>
+          <w:rPr>
+            <w:noProof/>
+            <w:webHidden/>
+          </w:rPr>
+        </w:r>
+        <w:r>
+          <w:rPr>
+            <w:noProof/>
+            <w:webHidden/>
+          </w:rPr>
+          <w:fldChar w:fldCharType="separate"/>
+        </w:r>
+        <w:r>
+          <w:rPr>
+            <w:noProof/>
+            <w:webHidden/>
+          </w:rPr>
+          <w:t>1</w:t>
+        </w:r>
+        <w:r>
+          <w:rPr>
+            <w:noProof/>
+            <w:webHidden/>
+          </w:rPr>
+          <w:fldChar w:fldCharType="end"/>
+        </w:r>
+      </w:hyperlink>
+    </w:p>
+    <w:p>
+      <w:pPr>
+        <w:pStyle w:val="Sumrio1"/>
+        <w:tabs>
+          <w:tab w:val="left" w:pos="660"/>
+          <w:tab w:val="right" w:leader="dot" w:pos="9203"/>
+        </w:tabs>
+        <w:rPr>
+          <w:noProof/>
+        </w:rPr>
+      </w:pPr>
+      <w:hyperlink w:anchor="_Toc27776701" w:history="1">
+        <w:r>
+          <w:rPr>
+            <w:rStyle w:val="Hyperlink"/>
+            <w:noProof/>
+          </w:rPr>
+          <w:t>10.</w:t>
+        </w:r>
+        <w:r>
+          <w:rPr>
+            <w:noProof/>
+          </w:rPr>
+          <w:tab/>
+        </w:r>
+        <w:r>
+          <w:rPr>
+            <w:rStyle w:val="Hyperlink"/>
+            <w:noProof/>
+          </w:rPr>
+          <w:t>Entidades do domínio</w:t>
+        </w:r>
+        <w:r>
+          <w:rPr>
+            <w:noProof/>
+            <w:webHidden/>
+          </w:rPr>
+          <w:tab/>
+        </w:r>
+        <w:r>
+          <w:rPr>
+            <w:noProof/>
+            <w:webHidden/>
+          </w:rPr>
+          <w:fldChar w:fldCharType="begin"/>
+        </w:r>
+        <w:r>
+          <w:rPr>
+            <w:noProof/>
+            <w:webHidden/>
+          </w:rPr>
+          <w:instrText xml:space="preserve"> PAGEREF _Toc27776701 \h </w:instrText>
+        </w:r>
+        <w:r>
+          <w:rPr>
+            <w:noProof/>
+            <w:webHidden/>
+          </w:rPr>
+        </w:r>
+        <w:r>
+          <w:rPr>
+            <w:noProof/>
+            <w:webHidden/>
+          </w:rPr>
+          <w:fldChar w:fldCharType="separate"/>
+        </w:r>
+        <w:r>
+          <w:rPr>
+            <w:noProof/>
+            <w:webHidden/>
+          </w:rPr>
+          <w:t>3</w:t>
+        </w:r>
+        <w:r>
+          <w:rPr>
+            <w:noProof/>
+            <w:webHidden/>
+          </w:rPr>
+          <w:fldChar w:fldCharType="end"/>
+        </w:r>
+      </w:hyperlink>
+    </w:p>
+    <w:p>
+      <w:pPr>
+        <w:pStyle w:val="Sumrio1"/>
+        <w:tabs>
+          <w:tab w:val="left" w:pos="660"/>
+          <w:tab w:val="right" w:leader="dot" w:pos="9203"/>
+        </w:tabs>
+        <w:rPr>
+          <w:noProof/>
+        </w:rPr>
+      </w:pPr>
+      <w:hyperlink w:anchor="_Toc27776702" w:history="1">
+        <w:r>
+          <w:rPr>
+            <w:rStyle w:val="Hyperlink"/>
+            <w:noProof/>
+          </w:rPr>
+          <w:t>11.</w:t>
+        </w:r>
+        <w:r>
+          <w:rPr>
+            <w:noProof/>
+          </w:rPr>
+          <w:tab/>
+        </w:r>
+        <w:r>
+          <w:rPr>
+            <w:rStyle w:val="Hyperlink"/>
+            <w:noProof/>
+          </w:rPr>
+          <w:t>Objetos de Valor</w:t>
+        </w:r>
+        <w:r>
+          <w:rPr>
+            <w:noProof/>
+            <w:webHidden/>
+          </w:rPr>
+          <w:tab/>
+        </w:r>
+        <w:r>
+          <w:rPr>
+            <w:noProof/>
+            <w:webHidden/>
+          </w:rPr>
+          <w:fldChar w:fldCharType="begin"/>
+        </w:r>
+        <w:r>
+          <w:rPr>
+            <w:noProof/>
+            <w:webHidden/>
+          </w:rPr>
+          <w:instrText xml:space="preserve"> PAGEREF _Toc27776702 \h </w:instrText>
+        </w:r>
+        <w:r>
+          <w:rPr>
+            <w:noProof/>
+            <w:webHidden/>
+          </w:rPr>
+        </w:r>
+        <w:r>
+          <w:rPr>
+            <w:noProof/>
+            <w:webHidden/>
+          </w:rPr>
+          <w:fldChar w:fldCharType="separate"/>
+        </w:r>
+        <w:r>
+          <w:rPr>
+            <w:noProof/>
+            <w:webHidden/>
+          </w:rPr>
+          <w:t>4</w:t>
+        </w:r>
+        <w:r>
+          <w:rPr>
+            <w:noProof/>
+            <w:webHidden/>
+          </w:rPr>
+          <w:fldChar w:fldCharType="end"/>
+        </w:r>
+      </w:hyperlink>
+    </w:p>
+    <w:p>
+      <w:pPr>
+        <w:pStyle w:val="Sumrio1"/>
+        <w:tabs>
+          <w:tab w:val="left" w:pos="660"/>
+          <w:tab w:val="right" w:leader="dot" w:pos="9203"/>
+        </w:tabs>
+        <w:rPr>
+          <w:noProof/>
+        </w:rPr>
+      </w:pPr>
+      <w:hyperlink w:anchor="_Toc27776703" w:history="1">
+        <w:r>
+          <w:rPr>
+            <w:rStyle w:val="Hyperlink"/>
+            <w:noProof/>
+          </w:rPr>
+          <w:t>12.</w:t>
+        </w:r>
+        <w:r>
+          <w:rPr>
+            <w:noProof/>
+          </w:rPr>
+          <w:tab/>
+        </w:r>
+        <w:r>
+          <w:rPr>
+            <w:rStyle w:val="Hyperlink"/>
+            <w:noProof/>
+          </w:rPr>
+          <w:t>Serviços de Domínio</w:t>
+        </w:r>
+        <w:r>
+          <w:rPr>
+            <w:noProof/>
+            <w:webHidden/>
+          </w:rPr>
+          <w:tab/>
+        </w:r>
+        <w:r>
+          <w:rPr>
+            <w:noProof/>
+            <w:webHidden/>
+          </w:rPr>
+          <w:fldChar w:fldCharType="begin"/>
+        </w:r>
+        <w:r>
+          <w:rPr>
+            <w:noProof/>
+            <w:webHidden/>
+          </w:rPr>
+          <w:instrText xml:space="preserve"> PAGEREF _Toc27776703 \h </w:instrText>
+        </w:r>
+        <w:r>
+          <w:rPr>
+            <w:noProof/>
+            <w:webHidden/>
+          </w:rPr>
+        </w:r>
+        <w:r>
+          <w:rPr>
+            <w:noProof/>
+            <w:webHidden/>
+          </w:rPr>
+          <w:fldChar w:fldCharType="separate"/>
+        </w:r>
+        <w:r>
+          <w:rPr>
+            <w:noProof/>
+            <w:webHidden/>
+          </w:rPr>
+          <w:t>5</w:t>
+        </w:r>
+        <w:r>
+          <w:rPr>
+            <w:noProof/>
+            <w:webHidden/>
+          </w:rPr>
+          <w:fldChar w:fldCharType="end"/>
+        </w:r>
+      </w:hyperlink>
+    </w:p>
+    <w:p>
+      <w:pPr>
+        <w:pStyle w:val="Sumrio1"/>
+        <w:tabs>
+          <w:tab w:val="left" w:pos="660"/>
+          <w:tab w:val="right" w:leader="dot" w:pos="9203"/>
+        </w:tabs>
+        <w:rPr>
+          <w:noProof/>
+        </w:rPr>
+      </w:pPr>
+      <w:hyperlink w:anchor="_Toc27776704" w:history="1">
+        <w:r>
+          <w:rPr>
+            <w:rStyle w:val="Hyperlink"/>
+            <w:noProof/>
+          </w:rPr>
+          <w:t>13.</w:t>
+        </w:r>
+        <w:r>
+          <w:rPr>
+            <w:noProof/>
+          </w:rPr>
+          <w:tab/>
+        </w:r>
+        <w:r>
+          <w:rPr>
+            <w:rStyle w:val="Hyperlink"/>
+            <w:noProof/>
+          </w:rPr>
+          <w:t>Repositório</w:t>
+        </w:r>
+        <w:r>
+          <w:rPr>
+            <w:noProof/>
+            <w:webHidden/>
+          </w:rPr>
+          <w:tab/>
+        </w:r>
+        <w:r>
+          <w:rPr>
+            <w:noProof/>
+            <w:webHidden/>
+          </w:rPr>
+          <w:fldChar w:fldCharType="begin"/>
+        </w:r>
+        <w:r>
+          <w:rPr>
+            <w:noProof/>
+            <w:webHidden/>
+          </w:rPr>
+          <w:instrText xml:space="preserve"> PAGEREF _Toc27776704 \h </w:instrText>
+        </w:r>
+        <w:r>
+          <w:rPr>
+            <w:noProof/>
+            <w:webHidden/>
+          </w:rPr>
+        </w:r>
+        <w:r>
+          <w:rPr>
+            <w:noProof/>
+            <w:webHidden/>
+          </w:rPr>
+          <w:fldChar w:fldCharType="separate"/>
+        </w:r>
+        <w:r>
+          <w:rPr>
+            <w:noProof/>
+            <w:webHidden/>
+          </w:rPr>
+          <w:t>7</w:t>
         </w:r>
         <w:r>
           <w:rPr>
@@ -1282,53 +1854,53 @@
       <w:pPr>
         <w:pStyle w:val="Ttulo1"/>
       </w:pPr>
-      <w:bookmarkStart w:id="1" w:name="_Toc27683852"/>
+      <w:bookmarkStart w:id="0" w:name="_Toc27776692"/>
       <w:r>
         <w:lastRenderedPageBreak/>
         <w:t>Objetivo</w:t>
       </w:r>
+      <w:bookmarkEnd w:id="0"/>
+    </w:p>
+    <w:p>
+      <w:pPr>
+        <w:rPr>
+          <w:u w:val="single"/>
+        </w:rPr>
+      </w:pPr>
+      <w:r>
+        <w:t xml:space="preserve">Este projeto tem por objetivo </w:t>
+      </w:r>
+      <w:r>
+        <w:t>realizar as transações financeiras</w:t>
+      </w:r>
+      <w:r>
+        <w:t xml:space="preserve"> básicas,</w:t>
+      </w:r>
+      <w:r>
+        <w:t xml:space="preserve"> iniciadas por clientes do banco </w:t>
+      </w:r>
+      <w:r>
+        <w:t>através de um</w:t>
+      </w:r>
+      <w:r>
+        <w:t xml:space="preserve"> </w:t>
+      </w:r>
+      <w:r>
+        <w:t>Automated Teller Machine – ATM</w:t>
+      </w:r>
+      <w:r>
+        <w:t>.</w:t>
+      </w:r>
+    </w:p>
+    <w:p>
+      <w:pPr>
+        <w:pStyle w:val="Ttulo1"/>
+      </w:pPr>
+      <w:bookmarkStart w:id="1" w:name="_Toc27776693"/>
+      <w:r>
+        <w:t>Escopo</w:t>
+      </w:r>
       <w:bookmarkEnd w:id="1"/>
-    </w:p>
-    <w:p>
-      <w:pPr>
-        <w:rPr>
-          <w:u w:val="single"/>
-        </w:rPr>
-      </w:pPr>
-      <w:r>
-        <w:t xml:space="preserve">Este projeto tem por objetivo </w:t>
-      </w:r>
-      <w:r>
-        <w:t>realizar as transações financeiras</w:t>
-      </w:r>
-      <w:r>
-        <w:t xml:space="preserve"> básicas,</w:t>
-      </w:r>
-      <w:r>
-        <w:t xml:space="preserve"> iniciadas por clientes do banco </w:t>
-      </w:r>
-      <w:r>
-        <w:t>através de um</w:t>
-      </w:r>
-      <w:r>
-        <w:t xml:space="preserve"> </w:t>
-      </w:r>
-      <w:r>
-        <w:t>Automated Teller Machine – ATM</w:t>
-      </w:r>
-      <w:r>
-        <w:t>.</w:t>
-      </w:r>
-    </w:p>
-    <w:p>
-      <w:pPr>
-        <w:pStyle w:val="Ttulo1"/>
-      </w:pPr>
-      <w:bookmarkStart w:id="2" w:name="_Toc27683853"/>
-      <w:r>
-        <w:t>Escopo</w:t>
-      </w:r>
-      <w:bookmarkEnd w:id="2"/>
     </w:p>
     <w:p>
       <w:pPr>
@@ -1402,39 +1974,39 @@
       <w:pPr>
         <w:pStyle w:val="Ttulo1"/>
       </w:pPr>
-      <w:bookmarkStart w:id="3" w:name="_Toc27683854"/>
+      <w:bookmarkStart w:id="2" w:name="_Toc27776694"/>
       <w:r>
         <w:t>Definições, Acrônimos e Abreviações</w:t>
       </w:r>
+      <w:bookmarkEnd w:id="2"/>
+    </w:p>
+    <w:p>
+      <w:r>
+        <w:t xml:space="preserve">ATM </w:t>
+      </w:r>
+      <w:r>
+        <w:t xml:space="preserve">– </w:t>
+      </w:r>
+      <w:r>
+        <w:t>Automated Teller Machine</w:t>
+      </w:r>
+      <w:r>
+        <w:t>.</w:t>
+      </w:r>
+    </w:p>
+    <w:p>
+      <w:pPr>
+        <w:pStyle w:val="Ttulo1"/>
+      </w:pPr>
+      <w:bookmarkStart w:id="3" w:name="_Toc27776695"/>
+      <w:r>
+        <w:t>Visão Geral do Produto</w:t>
+      </w:r>
       <w:bookmarkEnd w:id="3"/>
     </w:p>
     <w:p>
-      <w:r>
-        <w:t xml:space="preserve">ATM </w:t>
-      </w:r>
-      <w:r>
-        <w:t xml:space="preserve">– </w:t>
-      </w:r>
-      <w:r>
-        <w:t>Automated Teller Machine</w:t>
-      </w:r>
-      <w:r>
-        <w:t>.</w:t>
-      </w:r>
-    </w:p>
-    <w:p>
-      <w:pPr>
-        <w:pStyle w:val="Ttulo1"/>
-      </w:pPr>
-      <w:bookmarkStart w:id="4" w:name="_Toc27683855"/>
-      <w:r>
-        <w:t>Visão Geral do Produto</w:t>
-      </w:r>
+      <w:bookmarkStart w:id="4" w:name="_tyjcwt" w:colFirst="0" w:colLast="0"/>
       <w:bookmarkEnd w:id="4"/>
-    </w:p>
-    <w:p>
-      <w:bookmarkStart w:id="5" w:name="_tyjcwt" w:colFirst="0" w:colLast="0"/>
-      <w:bookmarkEnd w:id="5"/>
       <w:r>
         <w:t>Ponderando as necessidades de negócios para o projeto, as seguintes características são consideradas como essenciais para a nova solução:</w:t>
       </w:r>
@@ -1515,11 +2087,11 @@
       <w:pPr>
         <w:pStyle w:val="Ttulo1"/>
       </w:pPr>
-      <w:bookmarkStart w:id="6" w:name="_Toc27683856"/>
+      <w:bookmarkStart w:id="5" w:name="_Toc27776696"/>
       <w:r>
         <w:t>Requisitos Funcionais</w:t>
       </w:r>
-      <w:bookmarkEnd w:id="6"/>
+      <w:bookmarkEnd w:id="5"/>
     </w:p>
     <w:p>
       <w:pPr>
@@ -2191,11 +2763,11 @@
       <w:pPr>
         <w:pStyle w:val="Ttulo1"/>
       </w:pPr>
-      <w:bookmarkStart w:id="7" w:name="_Toc27683857"/>
+      <w:bookmarkStart w:id="6" w:name="_Toc27776697"/>
       <w:r>
         <w:t>Requisitos Não Funcionais</w:t>
       </w:r>
-      <w:bookmarkEnd w:id="7"/>
+      <w:bookmarkEnd w:id="6"/>
     </w:p>
     <w:p>
       <w:pPr>
@@ -2718,12 +3290,14 @@
       <w:pPr>
         <w:pStyle w:val="Ttulo1"/>
       </w:pPr>
-      <w:bookmarkStart w:id="8" w:name="_upglbi" w:colFirst="0" w:colLast="0"/>
-      <w:bookmarkEnd w:id="8"/>
+      <w:bookmarkStart w:id="7" w:name="_upglbi" w:colFirst="0" w:colLast="0"/>
+      <w:bookmarkStart w:id="8" w:name="_Toc27776698"/>
+      <w:bookmarkEnd w:id="7"/>
       <w:r>
         <w:lastRenderedPageBreak/>
         <w:t>Diagrama de Caso de Uso</w:t>
       </w:r>
+      <w:bookmarkEnd w:id="8"/>
     </w:p>
     <w:p>
       <w:r>
@@ -2775,26 +3349,431 @@
     </w:p>
     <w:p>
       <w:pPr>
+        <w:rPr>
+          <w:b/>
+          <w:sz w:val="28"/>
+          <w:szCs w:val="28"/>
+        </w:rPr>
+        <w:sectPr>
+          <w:headerReference w:type="default" r:id="rId9"/>
+          <w:footerReference w:type="default" r:id="rId10"/>
+          <w:pgSz w:w="11906" w:h="16838"/>
+          <w:pgMar w:top="1418" w:right="992" w:bottom="1418" w:left="1701" w:header="142" w:footer="709" w:gutter="0"/>
+          <w:pgNumType w:start="1"/>
+          <w:cols w:space="720"/>
+        </w:sectPr>
+      </w:pPr>
+    </w:p>
+    <w:p>
+      <w:pPr>
         <w:pStyle w:val="Ttulo1"/>
       </w:pPr>
-      <w:r>
+      <w:bookmarkStart w:id="9" w:name="_Toc27776699"/>
+      <w:r>
+        <w:lastRenderedPageBreak/>
         <w:t>Diagrama de Classes</w:t>
       </w:r>
-    </w:p>
-    <w:p>
-      <w:r>
-        <w:t>.</w:t>
-      </w:r>
+      <w:bookmarkEnd w:id="9"/>
+    </w:p>
+    <w:p>
+      <w:pPr>
+        <w:jc w:val="center"/>
+      </w:pPr>
+      <w:r>
+        <w:rPr>
+          <w:noProof/>
+        </w:rPr>
+        <w:drawing>
+          <wp:inline distT="0" distB="0" distL="0" distR="0" wp14:anchorId="784FDF1F" wp14:editId="79E0414E">
+            <wp:extent cx="6839712" cy="4238350"/>
+            <wp:effectExtent l="0" t="0" r="0" b="0"/>
+            <wp:docPr id="3" name="Imagem 3" descr="Uma imagem contendo captura de tela&#10;&#10;Descrição gerada automaticamente"/>
+            <wp:cNvGraphicFramePr>
+              <a:graphicFrameLocks xmlns:a="http://schemas.openxmlformats.org/drawingml/2006/main" noChangeAspect="1"/>
+            </wp:cNvGraphicFramePr>
+            <a:graphic xmlns:a="http://schemas.openxmlformats.org/drawingml/2006/main">
+              <a:graphicData uri="http://schemas.openxmlformats.org/drawingml/2006/picture">
+                <pic:pic xmlns:pic="http://schemas.openxmlformats.org/drawingml/2006/picture">
+                  <pic:nvPicPr>
+                    <pic:cNvPr id="3" name="ClassDiagram_MoneyBank.png"/>
+                    <pic:cNvPicPr/>
+                  </pic:nvPicPr>
+                  <pic:blipFill>
+                    <a:blip r:embed="rId11" cstate="print">
+                      <a:extLst>
+                        <a:ext uri="{28A0092B-C50C-407E-A947-70E740481C1C}">
+                          <a14:useLocalDpi xmlns:a14="http://schemas.microsoft.com/office/drawing/2010/main" val="0"/>
+                        </a:ext>
+                      </a:extLst>
+                    </a:blip>
+                    <a:stretch>
+                      <a:fillRect/>
+                    </a:stretch>
+                  </pic:blipFill>
+                  <pic:spPr>
+                    <a:xfrm>
+                      <a:off x="0" y="0"/>
+                      <a:ext cx="6859565" cy="4250652"/>
+                    </a:xfrm>
+                    <a:prstGeom prst="rect">
+                      <a:avLst/>
+                    </a:prstGeom>
+                  </pic:spPr>
+                </pic:pic>
+              </a:graphicData>
+            </a:graphic>
+          </wp:inline>
+        </w:drawing>
+      </w:r>
+    </w:p>
+    <w:p/>
+    <w:p>
+      <w:pPr>
+        <w:sectPr>
+          <w:pgSz w:w="16838" w:h="11906" w:orient="landscape"/>
+          <w:pgMar w:top="1701" w:right="1418" w:bottom="992" w:left="1418" w:header="142" w:footer="709" w:gutter="0"/>
+          <w:pgNumType w:start="1"/>
+          <w:cols w:space="720"/>
+          <w:docGrid w:linePitch="299"/>
+        </w:sectPr>
+      </w:pPr>
     </w:p>
     <w:p>
       <w:pPr>
         <w:pStyle w:val="Ttulo1"/>
       </w:pPr>
-      <w:r>
+      <w:bookmarkStart w:id="10" w:name="_Toc27776700"/>
+      <w:r>
+        <w:lastRenderedPageBreak/>
+        <w:t>Diagrama de Sequência</w:t>
+      </w:r>
+      <w:bookmarkEnd w:id="10"/>
+    </w:p>
+    <w:p>
+      <w:r>
+        <w:t>UC001_AutenticarUsuario</w:t>
+      </w:r>
+    </w:p>
+    <w:p>
+      <w:r>
+        <w:rPr>
+          <w:noProof/>
+        </w:rPr>
+        <w:drawing>
+          <wp:inline distT="0" distB="0" distL="0" distR="0" wp14:anchorId="59366AE7" wp14:editId="18B0E121">
+            <wp:extent cx="5850255" cy="2856230"/>
+            <wp:effectExtent l="0" t="0" r="0" b="1270"/>
+            <wp:docPr id="4" name="Imagem 4" descr="Uma imagem contendo interior, parede, pendurando&#10;&#10;Descrição gerada automaticamente"/>
+            <wp:cNvGraphicFramePr>
+              <a:graphicFrameLocks xmlns:a="http://schemas.openxmlformats.org/drawingml/2006/main" noChangeAspect="1"/>
+            </wp:cNvGraphicFramePr>
+            <a:graphic xmlns:a="http://schemas.openxmlformats.org/drawingml/2006/main">
+              <a:graphicData uri="http://schemas.openxmlformats.org/drawingml/2006/picture">
+                <pic:pic xmlns:pic="http://schemas.openxmlformats.org/drawingml/2006/picture">
+                  <pic:nvPicPr>
+                    <pic:cNvPr id="4" name="SequenceDiagram_UC001_AutenticarUsuario.PNG"/>
+                    <pic:cNvPicPr/>
+                  </pic:nvPicPr>
+                  <pic:blipFill>
+                    <a:blip r:embed="rId12" cstate="print">
+                      <a:extLst>
+                        <a:ext uri="{28A0092B-C50C-407E-A947-70E740481C1C}">
+                          <a14:useLocalDpi xmlns:a14="http://schemas.microsoft.com/office/drawing/2010/main" val="0"/>
+                        </a:ext>
+                      </a:extLst>
+                    </a:blip>
+                    <a:stretch>
+                      <a:fillRect/>
+                    </a:stretch>
+                  </pic:blipFill>
+                  <pic:spPr>
+                    <a:xfrm>
+                      <a:off x="0" y="0"/>
+                      <a:ext cx="5850255" cy="2856230"/>
+                    </a:xfrm>
+                    <a:prstGeom prst="rect">
+                      <a:avLst/>
+                    </a:prstGeom>
+                  </pic:spPr>
+                </pic:pic>
+              </a:graphicData>
+            </a:graphic>
+          </wp:inline>
+        </w:drawing>
+      </w:r>
+    </w:p>
+    <w:p/>
+    <w:p>
+      <w:r>
+        <w:t>UC002_VisualizarSaldoConta</w:t>
+      </w:r>
+    </w:p>
+    <w:p>
+      <w:r>
+        <w:rPr>
+          <w:noProof/>
+        </w:rPr>
+        <w:drawing>
+          <wp:inline distT="0" distB="0" distL="0" distR="0" wp14:anchorId="46AF74E0" wp14:editId="4C773086">
+            <wp:extent cx="5850255" cy="3222625"/>
+            <wp:effectExtent l="0" t="0" r="0" b="0"/>
+            <wp:docPr id="5" name="Imagem 5" descr="Uma imagem contendo interior, captura de tela&#10;&#10;Descrição gerada automaticamente"/>
+            <wp:cNvGraphicFramePr>
+              <a:graphicFrameLocks xmlns:a="http://schemas.openxmlformats.org/drawingml/2006/main" noChangeAspect="1"/>
+            </wp:cNvGraphicFramePr>
+            <a:graphic xmlns:a="http://schemas.openxmlformats.org/drawingml/2006/main">
+              <a:graphicData uri="http://schemas.openxmlformats.org/drawingml/2006/picture">
+                <pic:pic xmlns:pic="http://schemas.openxmlformats.org/drawingml/2006/picture">
+                  <pic:nvPicPr>
+                    <pic:cNvPr id="5" name="SequenceDiagram_UC002_VisualizarSaldoConta.PNG"/>
+                    <pic:cNvPicPr/>
+                  </pic:nvPicPr>
+                  <pic:blipFill>
+                    <a:blip r:embed="rId13" cstate="print">
+                      <a:extLst>
+                        <a:ext uri="{28A0092B-C50C-407E-A947-70E740481C1C}">
+                          <a14:useLocalDpi xmlns:a14="http://schemas.microsoft.com/office/drawing/2010/main" val="0"/>
+                        </a:ext>
+                      </a:extLst>
+                    </a:blip>
+                    <a:stretch>
+                      <a:fillRect/>
+                    </a:stretch>
+                  </pic:blipFill>
+                  <pic:spPr>
+                    <a:xfrm>
+                      <a:off x="0" y="0"/>
+                      <a:ext cx="5850255" cy="3222625"/>
+                    </a:xfrm>
+                    <a:prstGeom prst="rect">
+                      <a:avLst/>
+                    </a:prstGeom>
+                  </pic:spPr>
+                </pic:pic>
+              </a:graphicData>
+            </a:graphic>
+          </wp:inline>
+        </w:drawing>
+      </w:r>
+    </w:p>
+    <w:p/>
+    <w:p/>
+    <w:p/>
+    <w:p/>
+    <w:p/>
+    <w:p/>
+    <w:p>
+      <w:r>
+        <w:lastRenderedPageBreak/>
+        <w:t>UC003_SacarDinheiroConta</w:t>
+      </w:r>
+    </w:p>
+    <w:p>
+      <w:r>
+        <w:rPr>
+          <w:noProof/>
+        </w:rPr>
+        <w:drawing>
+          <wp:inline distT="0" distB="0" distL="0" distR="0" wp14:anchorId="118B969B" wp14:editId="2586BCCA">
+            <wp:extent cx="5850255" cy="2931795"/>
+            <wp:effectExtent l="0" t="0" r="0" b="1905"/>
+            <wp:docPr id="23" name="Imagem 23"/>
+            <wp:cNvGraphicFramePr>
+              <a:graphicFrameLocks xmlns:a="http://schemas.openxmlformats.org/drawingml/2006/main" noChangeAspect="1"/>
+            </wp:cNvGraphicFramePr>
+            <a:graphic xmlns:a="http://schemas.openxmlformats.org/drawingml/2006/main">
+              <a:graphicData uri="http://schemas.openxmlformats.org/drawingml/2006/picture">
+                <pic:pic xmlns:pic="http://schemas.openxmlformats.org/drawingml/2006/picture">
+                  <pic:nvPicPr>
+                    <pic:cNvPr id="1" name=""/>
+                    <pic:cNvPicPr/>
+                  </pic:nvPicPr>
+                  <pic:blipFill>
+                    <a:blip r:embed="rId14"/>
+                    <a:stretch>
+                      <a:fillRect/>
+                    </a:stretch>
+                  </pic:blipFill>
+                  <pic:spPr>
+                    <a:xfrm>
+                      <a:off x="0" y="0"/>
+                      <a:ext cx="5850255" cy="2931795"/>
+                    </a:xfrm>
+                    <a:prstGeom prst="rect">
+                      <a:avLst/>
+                    </a:prstGeom>
+                  </pic:spPr>
+                </pic:pic>
+              </a:graphicData>
+            </a:graphic>
+          </wp:inline>
+        </w:drawing>
+      </w:r>
+      <w:bookmarkStart w:id="11" w:name="_GoBack"/>
+      <w:bookmarkEnd w:id="11"/>
+    </w:p>
+    <w:p/>
+    <w:p>
+      <w:r>
+        <w:t>UC004_DepositorDinheiroConta</w:t>
+      </w:r>
+    </w:p>
+    <w:p>
+      <w:r>
+        <w:rPr>
+          <w:noProof/>
+        </w:rPr>
+        <w:drawing>
+          <wp:inline distT="0" distB="0" distL="0" distR="0" wp14:anchorId="742D3104" wp14:editId="56B3C1E1">
+            <wp:extent cx="5850255" cy="3343910"/>
+            <wp:effectExtent l="0" t="0" r="0" b="8890"/>
+            <wp:docPr id="7" name="Imagem 7" descr="Uma imagem contendo captura de tela&#10;&#10;Descrição gerada automaticamente"/>
+            <wp:cNvGraphicFramePr>
+              <a:graphicFrameLocks xmlns:a="http://schemas.openxmlformats.org/drawingml/2006/main" noChangeAspect="1"/>
+            </wp:cNvGraphicFramePr>
+            <a:graphic xmlns:a="http://schemas.openxmlformats.org/drawingml/2006/main">
+              <a:graphicData uri="http://schemas.openxmlformats.org/drawingml/2006/picture">
+                <pic:pic xmlns:pic="http://schemas.openxmlformats.org/drawingml/2006/picture">
+                  <pic:nvPicPr>
+                    <pic:cNvPr id="7" name="SequenceDiagram_UC004_DepositorDinheiroConta.PNG"/>
+                    <pic:cNvPicPr/>
+                  </pic:nvPicPr>
+                  <pic:blipFill>
+                    <a:blip r:embed="rId15" cstate="print">
+                      <a:extLst>
+                        <a:ext uri="{28A0092B-C50C-407E-A947-70E740481C1C}">
+                          <a14:useLocalDpi xmlns:a14="http://schemas.microsoft.com/office/drawing/2010/main" val="0"/>
+                        </a:ext>
+                      </a:extLst>
+                    </a:blip>
+                    <a:stretch>
+                      <a:fillRect/>
+                    </a:stretch>
+                  </pic:blipFill>
+                  <pic:spPr>
+                    <a:xfrm>
+                      <a:off x="0" y="0"/>
+                      <a:ext cx="5850255" cy="3343910"/>
+                    </a:xfrm>
+                    <a:prstGeom prst="rect">
+                      <a:avLst/>
+                    </a:prstGeom>
+                  </pic:spPr>
+                </pic:pic>
+              </a:graphicData>
+            </a:graphic>
+          </wp:inline>
+        </w:drawing>
+      </w:r>
+    </w:p>
+    <w:p>
+      <w:pPr>
+        <w:rPr>
+          <w:b/>
+          <w:sz w:val="28"/>
+          <w:szCs w:val="28"/>
+        </w:rPr>
+      </w:pPr>
+      <w:r>
+        <w:br w:type="page"/>
+      </w:r>
+    </w:p>
+    <w:p>
+      <w:pPr>
+        <w:pStyle w:val="Ttulo1"/>
+      </w:pPr>
+      <w:bookmarkStart w:id="12" w:name="_Toc27776701"/>
+      <w:r>
+        <w:lastRenderedPageBreak/>
         <w:t>Entidades do domínio</w:t>
       </w:r>
+      <w:bookmarkEnd w:id="12"/>
+    </w:p>
+    <w:p>
+      <w:r>
+        <w:rPr>
+          <w:noProof/>
+        </w:rPr>
+        <w:drawing>
+          <wp:inline distT="0" distB="0" distL="0" distR="0" wp14:anchorId="2C21237C" wp14:editId="3C4D4BEA">
+            <wp:extent cx="5850255" cy="2966085"/>
+            <wp:effectExtent l="0" t="0" r="0" b="5715"/>
+            <wp:docPr id="10" name="Imagem 10"/>
+            <wp:cNvGraphicFramePr>
+              <a:graphicFrameLocks xmlns:a="http://schemas.openxmlformats.org/drawingml/2006/main" noChangeAspect="1"/>
+            </wp:cNvGraphicFramePr>
+            <a:graphic xmlns:a="http://schemas.openxmlformats.org/drawingml/2006/main">
+              <a:graphicData uri="http://schemas.openxmlformats.org/drawingml/2006/picture">
+                <pic:pic xmlns:pic="http://schemas.openxmlformats.org/drawingml/2006/picture">
+                  <pic:nvPicPr>
+                    <pic:cNvPr id="1" name=""/>
+                    <pic:cNvPicPr/>
+                  </pic:nvPicPr>
+                  <pic:blipFill>
+                    <a:blip r:embed="rId16"/>
+                    <a:stretch>
+                      <a:fillRect/>
+                    </a:stretch>
+                  </pic:blipFill>
+                  <pic:spPr>
+                    <a:xfrm>
+                      <a:off x="0" y="0"/>
+                      <a:ext cx="5850255" cy="2966085"/>
+                    </a:xfrm>
+                    <a:prstGeom prst="rect">
+                      <a:avLst/>
+                    </a:prstGeom>
+                  </pic:spPr>
+                </pic:pic>
+              </a:graphicData>
+            </a:graphic>
+          </wp:inline>
+        </w:drawing>
+      </w:r>
     </w:p>
     <w:p/>
+    <w:p>
+      <w:r>
+        <w:rPr>
+          <w:noProof/>
+        </w:rPr>
+        <w:drawing>
+          <wp:inline distT="0" distB="0" distL="0" distR="0" wp14:anchorId="265F8F2A" wp14:editId="43552CDB">
+            <wp:extent cx="5850255" cy="4184650"/>
+            <wp:effectExtent l="0" t="0" r="0" b="6350"/>
+            <wp:docPr id="12" name="Imagem 12"/>
+            <wp:cNvGraphicFramePr>
+              <a:graphicFrameLocks xmlns:a="http://schemas.openxmlformats.org/drawingml/2006/main" noChangeAspect="1"/>
+            </wp:cNvGraphicFramePr>
+            <a:graphic xmlns:a="http://schemas.openxmlformats.org/drawingml/2006/main">
+              <a:graphicData uri="http://schemas.openxmlformats.org/drawingml/2006/picture">
+                <pic:pic xmlns:pic="http://schemas.openxmlformats.org/drawingml/2006/picture">
+                  <pic:nvPicPr>
+                    <pic:cNvPr id="1" name=""/>
+                    <pic:cNvPicPr/>
+                  </pic:nvPicPr>
+                  <pic:blipFill>
+                    <a:blip r:embed="rId17"/>
+                    <a:stretch>
+                      <a:fillRect/>
+                    </a:stretch>
+                  </pic:blipFill>
+                  <pic:spPr>
+                    <a:xfrm>
+                      <a:off x="0" y="0"/>
+                      <a:ext cx="5850255" cy="4184650"/>
+                    </a:xfrm>
+                    <a:prstGeom prst="rect">
+                      <a:avLst/>
+                    </a:prstGeom>
+                  </pic:spPr>
+                </pic:pic>
+              </a:graphicData>
+            </a:graphic>
+          </wp:inline>
+        </w:drawing>
+      </w:r>
+    </w:p>
     <w:p>
       <w:pPr>
         <w:pStyle w:val="Ttulo1"/>
@@ -2803,23 +3782,98 @@
           <w:szCs w:val="52"/>
         </w:rPr>
       </w:pPr>
-      <w:r>
+      <w:bookmarkStart w:id="13" w:name="_Toc27776702"/>
+      <w:r>
+        <w:lastRenderedPageBreak/>
         <w:t xml:space="preserve">Objetos de </w:t>
       </w:r>
       <w:r>
         <w:t>Valor</w:t>
       </w:r>
-    </w:p>
-    <w:p/>
-    <w:p>
-      <w:pPr>
-        <w:pStyle w:val="Ttulo1"/>
-        <w:rPr>
-          <w:szCs w:val="48"/>
-        </w:rPr>
-      </w:pPr>
-      <w:r>
-        <w:t>Repositório</w:t>
+      <w:bookmarkEnd w:id="13"/>
+    </w:p>
+    <w:p>
+      <w:r>
+        <w:rPr>
+          <w:noProof/>
+        </w:rPr>
+        <w:drawing>
+          <wp:inline distT="0" distB="0" distL="0" distR="0" wp14:anchorId="44F5D290" wp14:editId="259BC424">
+            <wp:extent cx="4324350" cy="2038350"/>
+            <wp:effectExtent l="0" t="0" r="0" b="0"/>
+            <wp:docPr id="13" name="Imagem 13"/>
+            <wp:cNvGraphicFramePr>
+              <a:graphicFrameLocks xmlns:a="http://schemas.openxmlformats.org/drawingml/2006/main" noChangeAspect="1"/>
+            </wp:cNvGraphicFramePr>
+            <a:graphic xmlns:a="http://schemas.openxmlformats.org/drawingml/2006/main">
+              <a:graphicData uri="http://schemas.openxmlformats.org/drawingml/2006/picture">
+                <pic:pic xmlns:pic="http://schemas.openxmlformats.org/drawingml/2006/picture">
+                  <pic:nvPicPr>
+                    <pic:cNvPr id="1" name=""/>
+                    <pic:cNvPicPr/>
+                  </pic:nvPicPr>
+                  <pic:blipFill>
+                    <a:blip r:embed="rId18"/>
+                    <a:stretch>
+                      <a:fillRect/>
+                    </a:stretch>
+                  </pic:blipFill>
+                  <pic:spPr>
+                    <a:xfrm>
+                      <a:off x="0" y="0"/>
+                      <a:ext cx="4324350" cy="2038350"/>
+                    </a:xfrm>
+                    <a:prstGeom prst="rect">
+                      <a:avLst/>
+                    </a:prstGeom>
+                  </pic:spPr>
+                </pic:pic>
+              </a:graphicData>
+            </a:graphic>
+          </wp:inline>
+        </w:drawing>
+      </w:r>
+    </w:p>
+    <w:p>
+      <w:r>
+        <w:rPr>
+          <w:noProof/>
+        </w:rPr>
+        <w:drawing>
+          <wp:inline distT="0" distB="0" distL="0" distR="0" wp14:anchorId="45650CC7" wp14:editId="50A812FF">
+            <wp:extent cx="4114800" cy="1581150"/>
+            <wp:effectExtent l="0" t="0" r="0" b="0"/>
+            <wp:docPr id="14" name="Imagem 14"/>
+            <wp:cNvGraphicFramePr>
+              <a:graphicFrameLocks xmlns:a="http://schemas.openxmlformats.org/drawingml/2006/main" noChangeAspect="1"/>
+            </wp:cNvGraphicFramePr>
+            <a:graphic xmlns:a="http://schemas.openxmlformats.org/drawingml/2006/main">
+              <a:graphicData uri="http://schemas.openxmlformats.org/drawingml/2006/picture">
+                <pic:pic xmlns:pic="http://schemas.openxmlformats.org/drawingml/2006/picture">
+                  <pic:nvPicPr>
+                    <pic:cNvPr id="1" name=""/>
+                    <pic:cNvPicPr/>
+                  </pic:nvPicPr>
+                  <pic:blipFill>
+                    <a:blip r:embed="rId19"/>
+                    <a:stretch>
+                      <a:fillRect/>
+                    </a:stretch>
+                  </pic:blipFill>
+                  <pic:spPr>
+                    <a:xfrm>
+                      <a:off x="0" y="0"/>
+                      <a:ext cx="4114800" cy="1581150"/>
+                    </a:xfrm>
+                    <a:prstGeom prst="rect">
+                      <a:avLst/>
+                    </a:prstGeom>
+                  </pic:spPr>
+                </pic:pic>
+              </a:graphicData>
+            </a:graphic>
+          </wp:inline>
+        </w:drawing>
       </w:r>
     </w:p>
     <w:p>
@@ -2830,26 +3884,379 @@
           <w:szCs w:val="52"/>
         </w:rPr>
       </w:pPr>
-      <w:r>
-        <w:t>Agregados</w:t>
+      <w:bookmarkStart w:id="14" w:name="_Toc27776703"/>
+      <w:r>
+        <w:lastRenderedPageBreak/>
+        <w:t>Serviços de Domínio</w:t>
+      </w:r>
+      <w:bookmarkEnd w:id="14"/>
+    </w:p>
+    <w:p>
+      <w:pPr>
+        <w:rPr>
+          <w:noProof/>
+        </w:rPr>
+      </w:pPr>
+      <w:r>
+        <w:rPr>
+          <w:noProof/>
+        </w:rPr>
+        <w:drawing>
+          <wp:inline distT="0" distB="0" distL="0" distR="0" wp14:anchorId="4DF55622" wp14:editId="3559AB1F">
+            <wp:extent cx="5283835" cy="7438616"/>
+            <wp:effectExtent l="0" t="0" r="0" b="0"/>
+            <wp:docPr id="15" name="Imagem 15"/>
+            <wp:cNvGraphicFramePr>
+              <a:graphicFrameLocks xmlns:a="http://schemas.openxmlformats.org/drawingml/2006/main" noChangeAspect="1"/>
+            </wp:cNvGraphicFramePr>
+            <a:graphic xmlns:a="http://schemas.openxmlformats.org/drawingml/2006/main">
+              <a:graphicData uri="http://schemas.openxmlformats.org/drawingml/2006/picture">
+                <pic:pic xmlns:pic="http://schemas.openxmlformats.org/drawingml/2006/picture">
+                  <pic:nvPicPr>
+                    <pic:cNvPr id="1" name=""/>
+                    <pic:cNvPicPr/>
+                  </pic:nvPicPr>
+                  <pic:blipFill>
+                    <a:blip r:embed="rId20"/>
+                    <a:stretch>
+                      <a:fillRect/>
+                    </a:stretch>
+                  </pic:blipFill>
+                  <pic:spPr>
+                    <a:xfrm>
+                      <a:off x="0" y="0"/>
+                      <a:ext cx="5283835" cy="7438616"/>
+                    </a:xfrm>
+                    <a:prstGeom prst="rect">
+                      <a:avLst/>
+                    </a:prstGeom>
+                  </pic:spPr>
+                </pic:pic>
+              </a:graphicData>
+            </a:graphic>
+          </wp:inline>
+        </w:drawing>
+      </w:r>
+      <w:r>
+        <w:rPr>
+          <w:noProof/>
+        </w:rPr>
+        <w:t xml:space="preserve"> </w:t>
+      </w:r>
+    </w:p>
+    <w:p>
+      <w:pPr>
+        <w:rPr>
+          <w:noProof/>
+        </w:rPr>
+      </w:pPr>
+      <w:r>
+        <w:rPr>
+          <w:noProof/>
+        </w:rPr>
+        <w:lastRenderedPageBreak/>
+        <w:drawing>
+          <wp:inline distT="0" distB="0" distL="0" distR="0" wp14:anchorId="64F3A6E0" wp14:editId="17862617">
+            <wp:extent cx="5850255" cy="2436495"/>
+            <wp:effectExtent l="0" t="0" r="0" b="1905"/>
+            <wp:docPr id="16" name="Imagem 16"/>
+            <wp:cNvGraphicFramePr>
+              <a:graphicFrameLocks xmlns:a="http://schemas.openxmlformats.org/drawingml/2006/main" noChangeAspect="1"/>
+            </wp:cNvGraphicFramePr>
+            <a:graphic xmlns:a="http://schemas.openxmlformats.org/drawingml/2006/main">
+              <a:graphicData uri="http://schemas.openxmlformats.org/drawingml/2006/picture">
+                <pic:pic xmlns:pic="http://schemas.openxmlformats.org/drawingml/2006/picture">
+                  <pic:nvPicPr>
+                    <pic:cNvPr id="1" name=""/>
+                    <pic:cNvPicPr/>
+                  </pic:nvPicPr>
+                  <pic:blipFill>
+                    <a:blip r:embed="rId21"/>
+                    <a:stretch>
+                      <a:fillRect/>
+                    </a:stretch>
+                  </pic:blipFill>
+                  <pic:spPr>
+                    <a:xfrm>
+                      <a:off x="0" y="0"/>
+                      <a:ext cx="5850255" cy="2436495"/>
+                    </a:xfrm>
+                    <a:prstGeom prst="rect">
+                      <a:avLst/>
+                    </a:prstGeom>
+                  </pic:spPr>
+                </pic:pic>
+              </a:graphicData>
+            </a:graphic>
+          </wp:inline>
+        </w:drawing>
+      </w:r>
+    </w:p>
+    <w:p>
+      <w:r>
+        <w:rPr>
+          <w:noProof/>
+        </w:rPr>
+        <w:drawing>
+          <wp:inline distT="0" distB="0" distL="0" distR="0" wp14:anchorId="1FA8FF4C" wp14:editId="7E4A6928">
+            <wp:extent cx="5850255" cy="1983105"/>
+            <wp:effectExtent l="0" t="0" r="0" b="0"/>
+            <wp:docPr id="17" name="Imagem 17"/>
+            <wp:cNvGraphicFramePr>
+              <a:graphicFrameLocks xmlns:a="http://schemas.openxmlformats.org/drawingml/2006/main" noChangeAspect="1"/>
+            </wp:cNvGraphicFramePr>
+            <a:graphic xmlns:a="http://schemas.openxmlformats.org/drawingml/2006/main">
+              <a:graphicData uri="http://schemas.openxmlformats.org/drawingml/2006/picture">
+                <pic:pic xmlns:pic="http://schemas.openxmlformats.org/drawingml/2006/picture">
+                  <pic:nvPicPr>
+                    <pic:cNvPr id="1" name=""/>
+                    <pic:cNvPicPr/>
+                  </pic:nvPicPr>
+                  <pic:blipFill>
+                    <a:blip r:embed="rId22"/>
+                    <a:stretch>
+                      <a:fillRect/>
+                    </a:stretch>
+                  </pic:blipFill>
+                  <pic:spPr>
+                    <a:xfrm>
+                      <a:off x="0" y="0"/>
+                      <a:ext cx="5850255" cy="1983105"/>
+                    </a:xfrm>
+                    <a:prstGeom prst="rect">
+                      <a:avLst/>
+                    </a:prstGeom>
+                  </pic:spPr>
+                </pic:pic>
+              </a:graphicData>
+            </a:graphic>
+          </wp:inline>
+        </w:drawing>
+      </w:r>
+    </w:p>
+    <w:p>
+      <w:r>
+        <w:rPr>
+          <w:noProof/>
+        </w:rPr>
+        <w:drawing>
+          <wp:inline distT="0" distB="0" distL="0" distR="0" wp14:anchorId="58CD4EB2" wp14:editId="1FD422F7">
+            <wp:extent cx="5850255" cy="2063115"/>
+            <wp:effectExtent l="0" t="0" r="0" b="0"/>
+            <wp:docPr id="18" name="Imagem 18"/>
+            <wp:cNvGraphicFramePr>
+              <a:graphicFrameLocks xmlns:a="http://schemas.openxmlformats.org/drawingml/2006/main" noChangeAspect="1"/>
+            </wp:cNvGraphicFramePr>
+            <a:graphic xmlns:a="http://schemas.openxmlformats.org/drawingml/2006/main">
+              <a:graphicData uri="http://schemas.openxmlformats.org/drawingml/2006/picture">
+                <pic:pic xmlns:pic="http://schemas.openxmlformats.org/drawingml/2006/picture">
+                  <pic:nvPicPr>
+                    <pic:cNvPr id="1" name=""/>
+                    <pic:cNvPicPr/>
+                  </pic:nvPicPr>
+                  <pic:blipFill>
+                    <a:blip r:embed="rId23"/>
+                    <a:stretch>
+                      <a:fillRect/>
+                    </a:stretch>
+                  </pic:blipFill>
+                  <pic:spPr>
+                    <a:xfrm>
+                      <a:off x="0" y="0"/>
+                      <a:ext cx="5850255" cy="2063115"/>
+                    </a:xfrm>
+                    <a:prstGeom prst="rect">
+                      <a:avLst/>
+                    </a:prstGeom>
+                  </pic:spPr>
+                </pic:pic>
+              </a:graphicData>
+            </a:graphic>
+          </wp:inline>
+        </w:drawing>
+      </w:r>
+    </w:p>
+    <w:p>
+      <w:r>
+        <w:rPr>
+          <w:noProof/>
+        </w:rPr>
+        <w:lastRenderedPageBreak/>
+        <w:drawing>
+          <wp:inline distT="0" distB="0" distL="0" distR="0" wp14:anchorId="3A12828C" wp14:editId="29682EC3">
+            <wp:extent cx="5850255" cy="1737995"/>
+            <wp:effectExtent l="0" t="0" r="0" b="0"/>
+            <wp:docPr id="19" name="Imagem 19"/>
+            <wp:cNvGraphicFramePr>
+              <a:graphicFrameLocks xmlns:a="http://schemas.openxmlformats.org/drawingml/2006/main" noChangeAspect="1"/>
+            </wp:cNvGraphicFramePr>
+            <a:graphic xmlns:a="http://schemas.openxmlformats.org/drawingml/2006/main">
+              <a:graphicData uri="http://schemas.openxmlformats.org/drawingml/2006/picture">
+                <pic:pic xmlns:pic="http://schemas.openxmlformats.org/drawingml/2006/picture">
+                  <pic:nvPicPr>
+                    <pic:cNvPr id="1" name=""/>
+                    <pic:cNvPicPr/>
+                  </pic:nvPicPr>
+                  <pic:blipFill>
+                    <a:blip r:embed="rId24"/>
+                    <a:stretch>
+                      <a:fillRect/>
+                    </a:stretch>
+                  </pic:blipFill>
+                  <pic:spPr>
+                    <a:xfrm>
+                      <a:off x="0" y="0"/>
+                      <a:ext cx="5850255" cy="1737995"/>
+                    </a:xfrm>
+                    <a:prstGeom prst="rect">
+                      <a:avLst/>
+                    </a:prstGeom>
+                  </pic:spPr>
+                </pic:pic>
+              </a:graphicData>
+            </a:graphic>
+          </wp:inline>
+        </w:drawing>
       </w:r>
     </w:p>
     <w:p>
       <w:pPr>
         <w:pStyle w:val="Ttulo1"/>
-        <w:rPr>
-          <w:sz w:val="32"/>
-          <w:szCs w:val="52"/>
-        </w:rPr>
-      </w:pPr>
-      <w:r>
-        <w:t>Serviços de Domínio</w:t>
+      </w:pPr>
+      <w:bookmarkStart w:id="15" w:name="_Toc27776704"/>
+      <w:r>
+        <w:t>Repositório</w:t>
+      </w:r>
+      <w:bookmarkEnd w:id="15"/>
+    </w:p>
+    <w:p>
+      <w:r>
+        <w:rPr>
+          <w:noProof/>
+        </w:rPr>
+        <w:drawing>
+          <wp:inline distT="0" distB="0" distL="0" distR="0" wp14:anchorId="5B0DA142" wp14:editId="34F0521F">
+            <wp:extent cx="5850255" cy="2990215"/>
+            <wp:effectExtent l="0" t="0" r="0" b="635"/>
+            <wp:docPr id="20" name="Imagem 20"/>
+            <wp:cNvGraphicFramePr>
+              <a:graphicFrameLocks xmlns:a="http://schemas.openxmlformats.org/drawingml/2006/main" noChangeAspect="1"/>
+            </wp:cNvGraphicFramePr>
+            <a:graphic xmlns:a="http://schemas.openxmlformats.org/drawingml/2006/main">
+              <a:graphicData uri="http://schemas.openxmlformats.org/drawingml/2006/picture">
+                <pic:pic xmlns:pic="http://schemas.openxmlformats.org/drawingml/2006/picture">
+                  <pic:nvPicPr>
+                    <pic:cNvPr id="1" name=""/>
+                    <pic:cNvPicPr/>
+                  </pic:nvPicPr>
+                  <pic:blipFill>
+                    <a:blip r:embed="rId25"/>
+                    <a:stretch>
+                      <a:fillRect/>
+                    </a:stretch>
+                  </pic:blipFill>
+                  <pic:spPr>
+                    <a:xfrm>
+                      <a:off x="0" y="0"/>
+                      <a:ext cx="5850255" cy="2990215"/>
+                    </a:xfrm>
+                    <a:prstGeom prst="rect">
+                      <a:avLst/>
+                    </a:prstGeom>
+                  </pic:spPr>
+                </pic:pic>
+              </a:graphicData>
+            </a:graphic>
+          </wp:inline>
+        </w:drawing>
+      </w:r>
+    </w:p>
+    <w:p>
+      <w:r>
+        <w:rPr>
+          <w:noProof/>
+        </w:rPr>
+        <w:drawing>
+          <wp:inline distT="0" distB="0" distL="0" distR="0" wp14:anchorId="028B2D62" wp14:editId="3058ABF8">
+            <wp:extent cx="5600700" cy="904875"/>
+            <wp:effectExtent l="0" t="0" r="0" b="9525"/>
+            <wp:docPr id="22" name="Imagem 22"/>
+            <wp:cNvGraphicFramePr>
+              <a:graphicFrameLocks xmlns:a="http://schemas.openxmlformats.org/drawingml/2006/main" noChangeAspect="1"/>
+            </wp:cNvGraphicFramePr>
+            <a:graphic xmlns:a="http://schemas.openxmlformats.org/drawingml/2006/main">
+              <a:graphicData uri="http://schemas.openxmlformats.org/drawingml/2006/picture">
+                <pic:pic xmlns:pic="http://schemas.openxmlformats.org/drawingml/2006/picture">
+                  <pic:nvPicPr>
+                    <pic:cNvPr id="1" name=""/>
+                    <pic:cNvPicPr/>
+                  </pic:nvPicPr>
+                  <pic:blipFill>
+                    <a:blip r:embed="rId26"/>
+                    <a:stretch>
+                      <a:fillRect/>
+                    </a:stretch>
+                  </pic:blipFill>
+                  <pic:spPr>
+                    <a:xfrm>
+                      <a:off x="0" y="0"/>
+                      <a:ext cx="5600700" cy="904875"/>
+                    </a:xfrm>
+                    <a:prstGeom prst="rect">
+                      <a:avLst/>
+                    </a:prstGeom>
+                  </pic:spPr>
+                </pic:pic>
+              </a:graphicData>
+            </a:graphic>
+          </wp:inline>
+        </w:drawing>
+      </w:r>
+    </w:p>
+    <w:p>
+      <w:r>
+        <w:rPr>
+          <w:noProof/>
+        </w:rPr>
+        <w:drawing>
+          <wp:inline distT="0" distB="0" distL="0" distR="0" wp14:anchorId="54CA18BE" wp14:editId="68242516">
+            <wp:extent cx="5467350" cy="1009650"/>
+            <wp:effectExtent l="0" t="0" r="0" b="0"/>
+            <wp:docPr id="21" name="Imagem 21"/>
+            <wp:cNvGraphicFramePr>
+              <a:graphicFrameLocks xmlns:a="http://schemas.openxmlformats.org/drawingml/2006/main" noChangeAspect="1"/>
+            </wp:cNvGraphicFramePr>
+            <a:graphic xmlns:a="http://schemas.openxmlformats.org/drawingml/2006/main">
+              <a:graphicData uri="http://schemas.openxmlformats.org/drawingml/2006/picture">
+                <pic:pic xmlns:pic="http://schemas.openxmlformats.org/drawingml/2006/picture">
+                  <pic:nvPicPr>
+                    <pic:cNvPr id="1" name=""/>
+                    <pic:cNvPicPr/>
+                  </pic:nvPicPr>
+                  <pic:blipFill>
+                    <a:blip r:embed="rId27"/>
+                    <a:stretch>
+                      <a:fillRect/>
+                    </a:stretch>
+                  </pic:blipFill>
+                  <pic:spPr>
+                    <a:xfrm>
+                      <a:off x="0" y="0"/>
+                      <a:ext cx="5467350" cy="1009650"/>
+                    </a:xfrm>
+                    <a:prstGeom prst="rect">
+                      <a:avLst/>
+                    </a:prstGeom>
+                  </pic:spPr>
+                </pic:pic>
+              </a:graphicData>
+            </a:graphic>
+          </wp:inline>
+        </w:drawing>
       </w:r>
     </w:p>
     <w:p/>
     <w:sectPr>
-      <w:headerReference w:type="default" r:id="rId9"/>
-      <w:footerReference w:type="default" r:id="rId10"/>
       <w:pgSz w:w="11906" w:h="16838"/>
       <w:pgMar w:top="1418" w:right="992" w:bottom="1418" w:left="1701" w:header="142" w:footer="709" w:gutter="0"/>
       <w:pgNumType w:start="1"/>
@@ -8268,7 +9675,7 @@
 </file>
 
 <file path=customXml/itemProps1.xml><?xml version="1.0" encoding="utf-8"?>
-<ds:datastoreItem xmlns:ds="http://schemas.openxmlformats.org/officeDocument/2006/customXml" ds:itemID="{C0A506AE-354F-4B60-988E-4147B40FA64C}">
+<ds:datastoreItem xmlns:ds="http://schemas.openxmlformats.org/officeDocument/2006/customXml" ds:itemID="{BC0D8694-AE29-4220-85F0-5DA49443044A}">
   <ds:schemaRefs>
     <ds:schemaRef ds:uri="http://schemas.openxmlformats.org/officeDocument/2006/bibliography"/>
   </ds:schemaRefs>

</xml_diff>